<commit_message>
#3 sokolenko01: add to the report class diagrams
</commit_message>
<xml_diff>
--- a/sokolenko-dmytro/doc/sokolenko01/sokolenko01.docx
+++ b/sokolenko-dmytro/doc/sokolenko01/sokolenko01.docx
@@ -633,6 +633,158 @@
     </w:p>
     <w:p>
       <w:pPr>
+        <w:pStyle w:val="a3"/>
+        <w:autoSpaceDE w:val="0"/>
+        <w:autoSpaceDN w:val="0"/>
+        <w:adjustRightInd w:val="0"/>
+        <w:spacing w:after="0" w:line="276" w:lineRule="auto"/>
+        <w:ind w:left="792"/>
+        <w:rPr>
+          <w:rFonts w:ascii="Times New Roman" w:hAnsi="Times New Roman" w:cs="Times New Roman"/>
+          <w:sz w:val="28"/>
+          <w:szCs w:val="28"/>
+          <w:lang w:val="uk-UA"/>
+        </w:rPr>
+      </w:pPr>
+    </w:p>
+    <w:p>
+      <w:pPr>
+        <w:pStyle w:val="a3"/>
+        <w:autoSpaceDE w:val="0"/>
+        <w:autoSpaceDN w:val="0"/>
+        <w:adjustRightInd w:val="0"/>
+        <w:spacing w:after="0" w:line="276" w:lineRule="auto"/>
+        <w:ind w:left="792"/>
+        <w:rPr>
+          <w:rFonts w:ascii="Times New Roman" w:hAnsi="Times New Roman" w:cs="Times New Roman"/>
+          <w:sz w:val="28"/>
+          <w:szCs w:val="28"/>
+          <w:lang w:val="uk-UA"/>
+        </w:rPr>
+      </w:pPr>
+      <w:r>
+        <w:rPr>
+          <w:noProof/>
+        </w:rPr>
+        <w:lastRenderedPageBreak/>
+        <w:drawing>
+          <wp:inline distT="0" distB="0" distL="0" distR="0" wp14:anchorId="59EAA148" wp14:editId="6069CC7B">
+            <wp:extent cx="4524375" cy="4200525"/>
+            <wp:effectExtent l="0" t="0" r="9525" b="9525"/>
+            <wp:docPr id="1" name="Рисунок 1"/>
+            <wp:cNvGraphicFramePr>
+              <a:graphicFrameLocks xmlns:a="http://schemas.openxmlformats.org/drawingml/2006/main" noChangeAspect="1"/>
+            </wp:cNvGraphicFramePr>
+            <a:graphic xmlns:a="http://schemas.openxmlformats.org/drawingml/2006/main">
+              <a:graphicData uri="http://schemas.openxmlformats.org/drawingml/2006/picture">
+                <pic:pic xmlns:pic="http://schemas.openxmlformats.org/drawingml/2006/picture">
+                  <pic:nvPicPr>
+                    <pic:cNvPr id="0" name="Picture 1"/>
+                    <pic:cNvPicPr>
+                      <a:picLocks noChangeAspect="1" noChangeArrowheads="1"/>
+                    </pic:cNvPicPr>
+                  </pic:nvPicPr>
+                  <pic:blipFill>
+                    <a:blip r:embed="rId5">
+                      <a:extLst>
+                        <a:ext uri="{28A0092B-C50C-407E-A947-70E740481C1C}">
+                          <a14:useLocalDpi xmlns:a14="http://schemas.microsoft.com/office/drawing/2010/main" val="0"/>
+                        </a:ext>
+                      </a:extLst>
+                    </a:blip>
+                    <a:srcRect/>
+                    <a:stretch>
+                      <a:fillRect/>
+                    </a:stretch>
+                  </pic:blipFill>
+                  <pic:spPr bwMode="auto">
+                    <a:xfrm>
+                      <a:off x="0" y="0"/>
+                      <a:ext cx="4524375" cy="4200525"/>
+                    </a:xfrm>
+                    <a:prstGeom prst="rect">
+                      <a:avLst/>
+                    </a:prstGeom>
+                    <a:noFill/>
+                    <a:ln>
+                      <a:noFill/>
+                    </a:ln>
+                  </pic:spPr>
+                </pic:pic>
+              </a:graphicData>
+            </a:graphic>
+          </wp:inline>
+        </w:drawing>
+      </w:r>
+      <w:bookmarkStart w:id="0" w:name="_GoBack"/>
+      <w:bookmarkEnd w:id="0"/>
+    </w:p>
+    <w:p>
+      <w:pPr>
+        <w:pStyle w:val="a3"/>
+        <w:autoSpaceDE w:val="0"/>
+        <w:autoSpaceDN w:val="0"/>
+        <w:adjustRightInd w:val="0"/>
+        <w:spacing w:after="0" w:line="276" w:lineRule="auto"/>
+        <w:ind w:left="792"/>
+        <w:rPr>
+          <w:rFonts w:ascii="Times New Roman" w:hAnsi="Times New Roman" w:cs="Times New Roman"/>
+          <w:sz w:val="28"/>
+          <w:szCs w:val="28"/>
+          <w:lang w:val="uk-UA"/>
+        </w:rPr>
+      </w:pPr>
+    </w:p>
+    <w:p>
+      <w:pPr>
+        <w:pStyle w:val="a3"/>
+        <w:autoSpaceDE w:val="0"/>
+        <w:autoSpaceDN w:val="0"/>
+        <w:adjustRightInd w:val="0"/>
+        <w:spacing w:after="0" w:line="276" w:lineRule="auto"/>
+        <w:ind w:left="792"/>
+        <w:rPr>
+          <w:rFonts w:ascii="Times New Roman" w:hAnsi="Times New Roman" w:cs="Times New Roman"/>
+          <w:sz w:val="28"/>
+          <w:szCs w:val="28"/>
+          <w:lang w:val="uk-UA"/>
+        </w:rPr>
+      </w:pPr>
+    </w:p>
+    <w:p>
+      <w:pPr>
+        <w:pStyle w:val="a3"/>
+        <w:autoSpaceDE w:val="0"/>
+        <w:autoSpaceDN w:val="0"/>
+        <w:adjustRightInd w:val="0"/>
+        <w:spacing w:after="0" w:line="276" w:lineRule="auto"/>
+        <w:ind w:left="792"/>
+        <w:rPr>
+          <w:rFonts w:ascii="Times New Roman" w:hAnsi="Times New Roman" w:cs="Times New Roman"/>
+          <w:sz w:val="28"/>
+          <w:szCs w:val="28"/>
+          <w:lang w:val="uk-UA"/>
+        </w:rPr>
+      </w:pPr>
+    </w:p>
+    <w:p>
+      <w:pPr>
+        <w:pStyle w:val="a3"/>
+        <w:autoSpaceDE w:val="0"/>
+        <w:autoSpaceDN w:val="0"/>
+        <w:adjustRightInd w:val="0"/>
+        <w:spacing w:after="0" w:line="276" w:lineRule="auto"/>
+        <w:ind w:left="792"/>
+        <w:rPr>
+          <w:rFonts w:ascii="Times New Roman" w:hAnsi="Times New Roman" w:cs="Times New Roman"/>
+          <w:sz w:val="28"/>
+          <w:szCs w:val="28"/>
+          <w:lang w:val="uk-UA"/>
+        </w:rPr>
+      </w:pPr>
+    </w:p>
+    <w:p>
+      <w:pPr>
         <w:autoSpaceDE w:val="0"/>
         <w:autoSpaceDN w:val="0"/>
         <w:adjustRightInd w:val="0"/>
@@ -741,7 +893,6 @@
         <w:rPr>
           <w:noProof/>
         </w:rPr>
-        <w:lastRenderedPageBreak/>
         <w:drawing>
           <wp:inline distT="0" distB="0" distL="0" distR="0" wp14:anchorId="4A471E80" wp14:editId="4856CDF0">
             <wp:extent cx="3816626" cy="2223372"/>
@@ -760,7 +911,7 @@
                     </pic:cNvPicPr>
                   </pic:nvPicPr>
                   <pic:blipFill>
-                    <a:blip r:embed="rId5">
+                    <a:blip r:embed="rId6">
                       <a:extLst>
                         <a:ext uri="{28A0092B-C50C-407E-A947-70E740481C1C}">
                           <a14:useLocalDpi xmlns:a14="http://schemas.microsoft.com/office/drawing/2010/main" val="0"/>
@@ -838,6 +989,7 @@
         <w:rPr>
           <w:noProof/>
         </w:rPr>
+        <w:lastRenderedPageBreak/>
         <w:drawing>
           <wp:inline distT="0" distB="0" distL="0" distR="0" wp14:anchorId="08AD2D17" wp14:editId="3DAC7B2E">
             <wp:extent cx="3739771" cy="2782957"/>
@@ -856,7 +1008,7 @@
                     </pic:cNvPicPr>
                   </pic:nvPicPr>
                   <pic:blipFill>
-                    <a:blip r:embed="rId6">
+                    <a:blip r:embed="rId7">
                       <a:extLst>
                         <a:ext uri="{28A0092B-C50C-407E-A947-70E740481C1C}">
                           <a14:useLocalDpi xmlns:a14="http://schemas.microsoft.com/office/drawing/2010/main" val="0"/>
@@ -952,7 +1104,7 @@
                     </pic:cNvPicPr>
                   </pic:nvPicPr>
                   <pic:blipFill>
-                    <a:blip r:embed="rId7">
+                    <a:blip r:embed="rId8">
                       <a:extLst>
                         <a:ext uri="{28A0092B-C50C-407E-A947-70E740481C1C}">
                           <a14:useLocalDpi xmlns:a14="http://schemas.microsoft.com/office/drawing/2010/main" val="0"/>
@@ -1047,6 +1199,7 @@
         <w:rPr>
           <w:noProof/>
         </w:rPr>
+        <w:lastRenderedPageBreak/>
         <w:drawing>
           <wp:inline distT="0" distB="0" distL="0" distR="0" wp14:anchorId="2BF80D5A" wp14:editId="76D4EED3">
             <wp:extent cx="4575005" cy="3403158"/>
@@ -1065,7 +1218,7 @@
                     </pic:cNvPicPr>
                   </pic:nvPicPr>
                   <pic:blipFill>
-                    <a:blip r:embed="rId8">
+                    <a:blip r:embed="rId9">
                       <a:extLst>
                         <a:ext uri="{28A0092B-C50C-407E-A947-70E740481C1C}">
                           <a14:useLocalDpi xmlns:a14="http://schemas.microsoft.com/office/drawing/2010/main" val="0"/>
@@ -1120,25 +1273,7 @@
           <w:szCs w:val="28"/>
           <w:lang w:val="uk-UA"/>
         </w:rPr>
-        <w:t>Рис 3.</w:t>
-      </w:r>
-      <w:r>
-        <w:rPr>
-          <w:rFonts w:ascii="Times New Roman" w:hAnsi="Times New Roman" w:cs="Times New Roman"/>
-          <w:sz w:val="28"/>
-          <w:szCs w:val="28"/>
-          <w:lang w:val="uk-UA"/>
-        </w:rPr>
-        <w:t>4</w:t>
-      </w:r>
-      <w:r>
-        <w:rPr>
-          <w:rFonts w:ascii="Times New Roman" w:hAnsi="Times New Roman" w:cs="Times New Roman"/>
-          <w:sz w:val="28"/>
-          <w:szCs w:val="28"/>
-          <w:lang w:val="uk-UA"/>
-        </w:rPr>
-        <w:t xml:space="preserve"> – отримання елементу за індексом та вивід на екран</w:t>
+        <w:t>Рис 3.4 – отримання елементу за індексом та вивід на екран</w:t>
       </w:r>
     </w:p>
     <w:p>
@@ -1211,7 +1346,7 @@
                     </pic:cNvPicPr>
                   </pic:nvPicPr>
                   <pic:blipFill>
-                    <a:blip r:embed="rId9">
+                    <a:blip r:embed="rId10">
                       <a:extLst>
                         <a:ext uri="{28A0092B-C50C-407E-A947-70E740481C1C}">
                           <a14:useLocalDpi xmlns:a14="http://schemas.microsoft.com/office/drawing/2010/main" val="0"/>
@@ -1433,8 +1568,6 @@
         </w:rPr>
         <w:t>private.</w:t>
       </w:r>
-      <w:bookmarkStart w:id="0" w:name="_GoBack"/>
-      <w:bookmarkEnd w:id="0"/>
     </w:p>
     <w:sectPr>
       <w:pgSz w:w="11906" w:h="16838"/>
@@ -2439,7 +2572,7 @@
       </w:pPr>
     </w:pPrDefault>
   </w:docDefaults>
-  <w:latentStyles w:defLockedState="0" w:defUIPriority="99" w:defSemiHidden="0" w:defUnhideWhenUsed="0" w:defQFormat="0" w:count="375">
+  <w:latentStyles w:defLockedState="0" w:defUIPriority="99" w:defSemiHidden="0" w:defUnhideWhenUsed="0" w:defQFormat="0" w:count="376">
     <w:lsdException w:name="Normal" w:uiPriority="0" w:qFormat="1"/>
     <w:lsdException w:name="heading 1" w:uiPriority="9" w:qFormat="1"/>
     <w:lsdException w:name="heading 2" w:semiHidden="1" w:uiPriority="9" w:unhideWhenUsed="1" w:qFormat="1"/>
@@ -2545,7 +2678,6 @@
     <w:lsdException w:name="HTML Sample" w:semiHidden="1" w:unhideWhenUsed="1"/>
     <w:lsdException w:name="HTML Typewriter" w:semiHidden="1" w:unhideWhenUsed="1"/>
     <w:lsdException w:name="HTML Variable" w:semiHidden="1" w:unhideWhenUsed="1"/>
-    <w:lsdException w:name="Normal Table" w:semiHidden="1" w:unhideWhenUsed="1"/>
     <w:lsdException w:name="annotation subject" w:semiHidden="1" w:unhideWhenUsed="1"/>
     <w:lsdException w:name="No List" w:semiHidden="1" w:unhideWhenUsed="1"/>
     <w:lsdException w:name="Outline List 1" w:semiHidden="1" w:unhideWhenUsed="1"/>
@@ -2592,10 +2724,8 @@
     <w:lsdException w:name="Table Subtle 2" w:semiHidden="1" w:unhideWhenUsed="1"/>
     <w:lsdException w:name="Table Web 1" w:semiHidden="1" w:unhideWhenUsed="1"/>
     <w:lsdException w:name="Table Web 2" w:semiHidden="1" w:unhideWhenUsed="1"/>
-    <w:lsdException w:name="Table Web 3" w:semiHidden="1" w:unhideWhenUsed="1"/>
     <w:lsdException w:name="Balloon Text" w:semiHidden="1" w:unhideWhenUsed="1"/>
     <w:lsdException w:name="Table Grid" w:uiPriority="39"/>
-    <w:lsdException w:name="Table Theme" w:semiHidden="1" w:unhideWhenUsed="1"/>
     <w:lsdException w:name="Placeholder Text" w:semiHidden="1"/>
     <w:lsdException w:name="No Spacing" w:uiPriority="1" w:qFormat="1"/>
     <w:lsdException w:name="Light Shading" w:uiPriority="60"/>
@@ -2815,6 +2945,7 @@
     <w:lsdException w:name="Smart Hyperlink" w:semiHidden="1" w:unhideWhenUsed="1"/>
     <w:lsdException w:name="Hashtag" w:semiHidden="1" w:unhideWhenUsed="1"/>
     <w:lsdException w:name="Unresolved Mention" w:semiHidden="1" w:unhideWhenUsed="1"/>
+    <w:lsdException w:name="Smart Link" w:semiHidden="1" w:unhideWhenUsed="1"/>
   </w:latentStyles>
   <w:style w:type="paragraph" w:default="1" w:styleId="a">
     <w:name w:val="Normal"/>

</xml_diff>